<commit_message>
Artefacts and report to pdf
</commit_message>
<xml_diff>
--- a/documentation/Report.docx
+++ b/documentation/Report.docx
@@ -945,7 +945,7 @@
                 <w:noProof/>
                 <w:webHidden/>
               </w:rPr>
-              <w:t>4</w:t>
+              <w:t>3</w:t>
             </w:r>
             <w:r>
               <w:rPr>
@@ -1015,7 +1015,7 @@
                 <w:noProof/>
                 <w:webHidden/>
               </w:rPr>
-              <w:t>4</w:t>
+              <w:t>3</w:t>
             </w:r>
             <w:r>
               <w:rPr>
@@ -1085,7 +1085,7 @@
                 <w:noProof/>
                 <w:webHidden/>
               </w:rPr>
-              <w:t>5</w:t>
+              <w:t>4</w:t>
             </w:r>
             <w:r>
               <w:rPr>
@@ -1155,7 +1155,7 @@
                 <w:noProof/>
                 <w:webHidden/>
               </w:rPr>
-              <w:t>5</w:t>
+              <w:t>4</w:t>
             </w:r>
             <w:r>
               <w:rPr>
@@ -1225,7 +1225,7 @@
                 <w:noProof/>
                 <w:webHidden/>
               </w:rPr>
-              <w:t>5</w:t>
+              <w:t>4</w:t>
             </w:r>
             <w:r>
               <w:rPr>
@@ -1295,7 +1295,7 @@
                 <w:noProof/>
                 <w:webHidden/>
               </w:rPr>
-              <w:t>5</w:t>
+              <w:t>4</w:t>
             </w:r>
             <w:r>
               <w:rPr>
@@ -1365,7 +1365,7 @@
                 <w:noProof/>
                 <w:webHidden/>
               </w:rPr>
-              <w:t>5</w:t>
+              <w:t>4</w:t>
             </w:r>
             <w:r>
               <w:rPr>
@@ -1435,7 +1435,7 @@
                 <w:noProof/>
                 <w:webHidden/>
               </w:rPr>
-              <w:t>5</w:t>
+              <w:t>4</w:t>
             </w:r>
             <w:r>
               <w:rPr>
@@ -1505,7 +1505,7 @@
                 <w:noProof/>
                 <w:webHidden/>
               </w:rPr>
-              <w:t>5</w:t>
+              <w:t>4</w:t>
             </w:r>
             <w:r>
               <w:rPr>
@@ -1575,7 +1575,7 @@
                 <w:noProof/>
                 <w:webHidden/>
               </w:rPr>
-              <w:t>5</w:t>
+              <w:t>4</w:t>
             </w:r>
             <w:r>
               <w:rPr>
@@ -1645,7 +1645,7 @@
                 <w:noProof/>
                 <w:webHidden/>
               </w:rPr>
-              <w:t>6</w:t>
+              <w:t>5</w:t>
             </w:r>
             <w:r>
               <w:rPr>
@@ -1715,7 +1715,7 @@
                 <w:noProof/>
                 <w:webHidden/>
               </w:rPr>
-              <w:t>6</w:t>
+              <w:t>5</w:t>
             </w:r>
             <w:r>
               <w:rPr>
@@ -1785,7 +1785,7 @@
                 <w:noProof/>
                 <w:webHidden/>
               </w:rPr>
-              <w:t>6</w:t>
+              <w:t>5</w:t>
             </w:r>
             <w:r>
               <w:rPr>
@@ -1855,7 +1855,7 @@
                 <w:noProof/>
                 <w:webHidden/>
               </w:rPr>
-              <w:t>6</w:t>
+              <w:t>5</w:t>
             </w:r>
             <w:r>
               <w:rPr>
@@ -1925,7 +1925,7 @@
                 <w:noProof/>
                 <w:webHidden/>
               </w:rPr>
-              <w:t>6</w:t>
+              <w:t>5</w:t>
             </w:r>
             <w:r>
               <w:rPr>
@@ -1995,7 +1995,7 @@
                 <w:noProof/>
                 <w:webHidden/>
               </w:rPr>
-              <w:t>6</w:t>
+              <w:t>5</w:t>
             </w:r>
             <w:r>
               <w:rPr>
@@ -2065,7 +2065,7 @@
                 <w:noProof/>
                 <w:webHidden/>
               </w:rPr>
-              <w:t>7</w:t>
+              <w:t>6</w:t>
             </w:r>
             <w:r>
               <w:rPr>
@@ -2135,7 +2135,7 @@
                 <w:noProof/>
                 <w:webHidden/>
               </w:rPr>
-              <w:t>8</w:t>
+              <w:t>7</w:t>
             </w:r>
             <w:r>
               <w:rPr>
@@ -2206,7 +2206,7 @@
                 <w:noProof/>
                 <w:webHidden/>
               </w:rPr>
-              <w:t>9</w:t>
+              <w:t>8</w:t>
             </w:r>
             <w:r>
               <w:rPr>
@@ -2276,7 +2276,7 @@
                 <w:noProof/>
                 <w:webHidden/>
               </w:rPr>
-              <w:t>10</w:t>
+              <w:t>9</w:t>
             </w:r>
             <w:r>
               <w:rPr>
@@ -2346,7 +2346,7 @@
                 <w:noProof/>
                 <w:webHidden/>
               </w:rPr>
-              <w:t>10</w:t>
+              <w:t>9</w:t>
             </w:r>
             <w:r>
               <w:rPr>
@@ -2416,7 +2416,7 @@
                 <w:noProof/>
                 <w:webHidden/>
               </w:rPr>
-              <w:t>10</w:t>
+              <w:t>9</w:t>
             </w:r>
             <w:r>
               <w:rPr>
@@ -2486,7 +2486,7 @@
                 <w:noProof/>
                 <w:webHidden/>
               </w:rPr>
-              <w:t>10</w:t>
+              <w:t>9</w:t>
             </w:r>
             <w:r>
               <w:rPr>
@@ -2557,7 +2557,7 @@
                 <w:noProof/>
                 <w:webHidden/>
               </w:rPr>
-              <w:t>13</w:t>
+              <w:t>12</w:t>
             </w:r>
             <w:r>
               <w:rPr>
@@ -2627,7 +2627,7 @@
                 <w:noProof/>
                 <w:webHidden/>
               </w:rPr>
-              <w:t>15</w:t>
+              <w:t>14</w:t>
             </w:r>
             <w:r>
               <w:rPr>
@@ -2697,7 +2697,7 @@
                 <w:noProof/>
                 <w:webHidden/>
               </w:rPr>
-              <w:t>15</w:t>
+              <w:t>14</w:t>
             </w:r>
             <w:r>
               <w:rPr>
@@ -2767,7 +2767,7 @@
                 <w:noProof/>
                 <w:webHidden/>
               </w:rPr>
-              <w:t>15</w:t>
+              <w:t>14</w:t>
             </w:r>
             <w:r>
               <w:rPr>
@@ -2837,7 +2837,7 @@
                 <w:noProof/>
                 <w:webHidden/>
               </w:rPr>
-              <w:t>16</w:t>
+              <w:t>15</w:t>
             </w:r>
             <w:r>
               <w:rPr>
@@ -2907,7 +2907,7 @@
                 <w:noProof/>
                 <w:webHidden/>
               </w:rPr>
-              <w:t>16</w:t>
+              <w:t>15</w:t>
             </w:r>
             <w:r>
               <w:rPr>
@@ -2977,7 +2977,7 @@
                 <w:noProof/>
                 <w:webHidden/>
               </w:rPr>
-              <w:t>16</w:t>
+              <w:t>15</w:t>
             </w:r>
             <w:r>
               <w:rPr>
@@ -3047,7 +3047,7 @@
                 <w:noProof/>
                 <w:webHidden/>
               </w:rPr>
-              <w:t>17</w:t>
+              <w:t>16</w:t>
             </w:r>
             <w:r>
               <w:rPr>
@@ -3117,7 +3117,7 @@
                 <w:noProof/>
                 <w:webHidden/>
               </w:rPr>
-              <w:t>17</w:t>
+              <w:t>16</w:t>
             </w:r>
             <w:r>
               <w:rPr>
@@ -3187,7 +3187,7 @@
                 <w:noProof/>
                 <w:webHidden/>
               </w:rPr>
-              <w:t>18</w:t>
+              <w:t>17</w:t>
             </w:r>
             <w:r>
               <w:rPr>
@@ -3257,7 +3257,7 @@
                 <w:noProof/>
                 <w:webHidden/>
               </w:rPr>
-              <w:t>18</w:t>
+              <w:t>17</w:t>
             </w:r>
             <w:r>
               <w:rPr>
@@ -3327,7 +3327,7 @@
                 <w:noProof/>
                 <w:webHidden/>
               </w:rPr>
-              <w:t>18</w:t>
+              <w:t>17</w:t>
             </w:r>
             <w:r>
               <w:rPr>
@@ -3397,7 +3397,7 @@
                 <w:noProof/>
                 <w:webHidden/>
               </w:rPr>
-              <w:t>19</w:t>
+              <w:t>18</w:t>
             </w:r>
             <w:r>
               <w:rPr>
@@ -3467,7 +3467,7 @@
                 <w:noProof/>
                 <w:webHidden/>
               </w:rPr>
-              <w:t>19</w:t>
+              <w:t>18</w:t>
             </w:r>
             <w:r>
               <w:rPr>
@@ -3537,7 +3537,7 @@
                 <w:noProof/>
                 <w:webHidden/>
               </w:rPr>
-              <w:t>19</w:t>
+              <w:t>18</w:t>
             </w:r>
             <w:r>
               <w:rPr>
@@ -3607,7 +3607,7 @@
                 <w:noProof/>
                 <w:webHidden/>
               </w:rPr>
-              <w:t>20</w:t>
+              <w:t>19</w:t>
             </w:r>
             <w:r>
               <w:rPr>
@@ -3677,7 +3677,7 @@
                 <w:noProof/>
                 <w:webHidden/>
               </w:rPr>
-              <w:t>21</w:t>
+              <w:t>20</w:t>
             </w:r>
             <w:r>
               <w:rPr>
@@ -3747,7 +3747,7 @@
                 <w:noProof/>
                 <w:webHidden/>
               </w:rPr>
-              <w:t>22</w:t>
+              <w:t>21</w:t>
             </w:r>
             <w:r>
               <w:rPr>
@@ -3817,7 +3817,7 @@
                 <w:noProof/>
                 <w:webHidden/>
               </w:rPr>
-              <w:t>22</w:t>
+              <w:t>21</w:t>
             </w:r>
             <w:r>
               <w:rPr>
@@ -3957,7 +3957,7 @@
                 <w:noProof/>
                 <w:webHidden/>
               </w:rPr>
-              <w:t>24</w:t>
+              <w:t>23</w:t>
             </w:r>
             <w:r>
               <w:rPr>
@@ -4027,7 +4027,7 @@
                 <w:noProof/>
                 <w:webHidden/>
               </w:rPr>
-              <w:t>25</w:t>
+              <w:t>24</w:t>
             </w:r>
             <w:r>
               <w:rPr>
@@ -4097,7 +4097,7 @@
                 <w:noProof/>
                 <w:webHidden/>
               </w:rPr>
-              <w:t>25</w:t>
+              <w:t>24</w:t>
             </w:r>
             <w:r>
               <w:rPr>
@@ -4167,7 +4167,7 @@
                 <w:noProof/>
                 <w:webHidden/>
               </w:rPr>
-              <w:t>25</w:t>
+              <w:t>24</w:t>
             </w:r>
             <w:r>
               <w:rPr>
@@ -9273,10 +9273,7 @@
         <w:t>Det kunne have været en god ide at have holdt et møde med PO midtvejs i projektet og have gennemgået nogle wireframes</w:t>
       </w:r>
       <w:r>
-        <w:t>. Derudover skulle man have spurgt, om han har muligheden for at printe et stykke papir. Således</w:t>
-      </w:r>
-      <w:r>
-        <w:t xml:space="preserve"> vi kunne have forventningsafstemt og nået at implementere eksakte løsning, som han gerne ville have.</w:t>
+        <w:t>. Derudover skulle man have spurgt, om han har muligheden for at printe et stykke papir. Således vi kunne have forventningsafstemt og nået at implementere eksakte løsning, som han gerne ville have.</w:t>
       </w:r>
     </w:p>
     <w:p>

</xml_diff>

<commit_message>
Report update to pdf
</commit_message>
<xml_diff>
--- a/documentation/Report.docx
+++ b/documentation/Report.docx
@@ -945,7 +945,7 @@
                 <w:noProof/>
                 <w:webHidden/>
               </w:rPr>
-              <w:t>4</w:t>
+              <w:t>3</w:t>
             </w:r>
             <w:r>
               <w:rPr>
@@ -1015,7 +1015,7 @@
                 <w:noProof/>
                 <w:webHidden/>
               </w:rPr>
-              <w:t>4</w:t>
+              <w:t>3</w:t>
             </w:r>
             <w:r>
               <w:rPr>
@@ -1085,7 +1085,7 @@
                 <w:noProof/>
                 <w:webHidden/>
               </w:rPr>
-              <w:t>5</w:t>
+              <w:t>4</w:t>
             </w:r>
             <w:r>
               <w:rPr>
@@ -1155,7 +1155,7 @@
                 <w:noProof/>
                 <w:webHidden/>
               </w:rPr>
-              <w:t>5</w:t>
+              <w:t>4</w:t>
             </w:r>
             <w:r>
               <w:rPr>
@@ -1225,7 +1225,7 @@
                 <w:noProof/>
                 <w:webHidden/>
               </w:rPr>
-              <w:t>5</w:t>
+              <w:t>4</w:t>
             </w:r>
             <w:r>
               <w:rPr>
@@ -1295,7 +1295,7 @@
                 <w:noProof/>
                 <w:webHidden/>
               </w:rPr>
-              <w:t>5</w:t>
+              <w:t>4</w:t>
             </w:r>
             <w:r>
               <w:rPr>
@@ -1365,7 +1365,7 @@
                 <w:noProof/>
                 <w:webHidden/>
               </w:rPr>
-              <w:t>5</w:t>
+              <w:t>4</w:t>
             </w:r>
             <w:r>
               <w:rPr>
@@ -1435,7 +1435,7 @@
                 <w:noProof/>
                 <w:webHidden/>
               </w:rPr>
-              <w:t>5</w:t>
+              <w:t>4</w:t>
             </w:r>
             <w:r>
               <w:rPr>
@@ -1505,7 +1505,7 @@
                 <w:noProof/>
                 <w:webHidden/>
               </w:rPr>
-              <w:t>5</w:t>
+              <w:t>4</w:t>
             </w:r>
             <w:r>
               <w:rPr>
@@ -1575,7 +1575,7 @@
                 <w:noProof/>
                 <w:webHidden/>
               </w:rPr>
-              <w:t>5</w:t>
+              <w:t>4</w:t>
             </w:r>
             <w:r>
               <w:rPr>
@@ -1645,7 +1645,7 @@
                 <w:noProof/>
                 <w:webHidden/>
               </w:rPr>
-              <w:t>6</w:t>
+              <w:t>5</w:t>
             </w:r>
             <w:r>
               <w:rPr>
@@ -1715,7 +1715,7 @@
                 <w:noProof/>
                 <w:webHidden/>
               </w:rPr>
-              <w:t>6</w:t>
+              <w:t>5</w:t>
             </w:r>
             <w:r>
               <w:rPr>
@@ -1785,7 +1785,7 @@
                 <w:noProof/>
                 <w:webHidden/>
               </w:rPr>
-              <w:t>6</w:t>
+              <w:t>5</w:t>
             </w:r>
             <w:r>
               <w:rPr>
@@ -1855,7 +1855,7 @@
                 <w:noProof/>
                 <w:webHidden/>
               </w:rPr>
-              <w:t>6</w:t>
+              <w:t>5</w:t>
             </w:r>
             <w:r>
               <w:rPr>
@@ -1925,7 +1925,7 @@
                 <w:noProof/>
                 <w:webHidden/>
               </w:rPr>
-              <w:t>6</w:t>
+              <w:t>5</w:t>
             </w:r>
             <w:r>
               <w:rPr>
@@ -1995,7 +1995,7 @@
                 <w:noProof/>
                 <w:webHidden/>
               </w:rPr>
-              <w:t>6</w:t>
+              <w:t>5</w:t>
             </w:r>
             <w:r>
               <w:rPr>
@@ -2065,7 +2065,7 @@
                 <w:noProof/>
                 <w:webHidden/>
               </w:rPr>
-              <w:t>7</w:t>
+              <w:t>6</w:t>
             </w:r>
             <w:r>
               <w:rPr>
@@ -2135,7 +2135,7 @@
                 <w:noProof/>
                 <w:webHidden/>
               </w:rPr>
-              <w:t>8</w:t>
+              <w:t>7</w:t>
             </w:r>
             <w:r>
               <w:rPr>
@@ -2206,7 +2206,7 @@
                 <w:noProof/>
                 <w:webHidden/>
               </w:rPr>
-              <w:t>9</w:t>
+              <w:t>8</w:t>
             </w:r>
             <w:r>
               <w:rPr>
@@ -2276,7 +2276,7 @@
                 <w:noProof/>
                 <w:webHidden/>
               </w:rPr>
-              <w:t>10</w:t>
+              <w:t>9</w:t>
             </w:r>
             <w:r>
               <w:rPr>
@@ -2346,7 +2346,7 @@
                 <w:noProof/>
                 <w:webHidden/>
               </w:rPr>
-              <w:t>10</w:t>
+              <w:t>9</w:t>
             </w:r>
             <w:r>
               <w:rPr>
@@ -2416,7 +2416,7 @@
                 <w:noProof/>
                 <w:webHidden/>
               </w:rPr>
-              <w:t>10</w:t>
+              <w:t>9</w:t>
             </w:r>
             <w:r>
               <w:rPr>
@@ -2486,7 +2486,7 @@
                 <w:noProof/>
                 <w:webHidden/>
               </w:rPr>
-              <w:t>10</w:t>
+              <w:t>9</w:t>
             </w:r>
             <w:r>
               <w:rPr>
@@ -2557,7 +2557,7 @@
                 <w:noProof/>
                 <w:webHidden/>
               </w:rPr>
-              <w:t>13</w:t>
+              <w:t>12</w:t>
             </w:r>
             <w:r>
               <w:rPr>
@@ -2627,7 +2627,7 @@
                 <w:noProof/>
                 <w:webHidden/>
               </w:rPr>
-              <w:t>15</w:t>
+              <w:t>14</w:t>
             </w:r>
             <w:r>
               <w:rPr>
@@ -2697,7 +2697,7 @@
                 <w:noProof/>
                 <w:webHidden/>
               </w:rPr>
-              <w:t>15</w:t>
+              <w:t>14</w:t>
             </w:r>
             <w:r>
               <w:rPr>
@@ -2767,7 +2767,7 @@
                 <w:noProof/>
                 <w:webHidden/>
               </w:rPr>
-              <w:t>15</w:t>
+              <w:t>14</w:t>
             </w:r>
             <w:r>
               <w:rPr>
@@ -2837,7 +2837,7 @@
                 <w:noProof/>
                 <w:webHidden/>
               </w:rPr>
-              <w:t>16</w:t>
+              <w:t>15</w:t>
             </w:r>
             <w:r>
               <w:rPr>
@@ -2907,7 +2907,7 @@
                 <w:noProof/>
                 <w:webHidden/>
               </w:rPr>
-              <w:t>16</w:t>
+              <w:t>15</w:t>
             </w:r>
             <w:r>
               <w:rPr>
@@ -2977,7 +2977,7 @@
                 <w:noProof/>
                 <w:webHidden/>
               </w:rPr>
-              <w:t>16</w:t>
+              <w:t>15</w:t>
             </w:r>
             <w:r>
               <w:rPr>
@@ -3047,7 +3047,7 @@
                 <w:noProof/>
                 <w:webHidden/>
               </w:rPr>
-              <w:t>17</w:t>
+              <w:t>16</w:t>
             </w:r>
             <w:r>
               <w:rPr>
@@ -3117,7 +3117,7 @@
                 <w:noProof/>
                 <w:webHidden/>
               </w:rPr>
-              <w:t>17</w:t>
+              <w:t>16</w:t>
             </w:r>
             <w:r>
               <w:rPr>
@@ -3187,7 +3187,7 @@
                 <w:noProof/>
                 <w:webHidden/>
               </w:rPr>
-              <w:t>18</w:t>
+              <w:t>17</w:t>
             </w:r>
             <w:r>
               <w:rPr>
@@ -3257,7 +3257,7 @@
                 <w:noProof/>
                 <w:webHidden/>
               </w:rPr>
-              <w:t>18</w:t>
+              <w:t>17</w:t>
             </w:r>
             <w:r>
               <w:rPr>
@@ -3327,7 +3327,7 @@
                 <w:noProof/>
                 <w:webHidden/>
               </w:rPr>
-              <w:t>18</w:t>
+              <w:t>17</w:t>
             </w:r>
             <w:r>
               <w:rPr>
@@ -3397,7 +3397,7 @@
                 <w:noProof/>
                 <w:webHidden/>
               </w:rPr>
-              <w:t>19</w:t>
+              <w:t>18</w:t>
             </w:r>
             <w:r>
               <w:rPr>
@@ -3467,7 +3467,7 @@
                 <w:noProof/>
                 <w:webHidden/>
               </w:rPr>
-              <w:t>19</w:t>
+              <w:t>18</w:t>
             </w:r>
             <w:r>
               <w:rPr>
@@ -3537,7 +3537,7 @@
                 <w:noProof/>
                 <w:webHidden/>
               </w:rPr>
-              <w:t>19</w:t>
+              <w:t>18</w:t>
             </w:r>
             <w:r>
               <w:rPr>
@@ -3607,7 +3607,7 @@
                 <w:noProof/>
                 <w:webHidden/>
               </w:rPr>
-              <w:t>20</w:t>
+              <w:t>19</w:t>
             </w:r>
             <w:r>
               <w:rPr>
@@ -3677,7 +3677,7 @@
                 <w:noProof/>
                 <w:webHidden/>
               </w:rPr>
-              <w:t>21</w:t>
+              <w:t>20</w:t>
             </w:r>
             <w:r>
               <w:rPr>
@@ -3747,7 +3747,7 @@
                 <w:noProof/>
                 <w:webHidden/>
               </w:rPr>
-              <w:t>22</w:t>
+              <w:t>21</w:t>
             </w:r>
             <w:r>
               <w:rPr>
@@ -3817,7 +3817,7 @@
                 <w:noProof/>
                 <w:webHidden/>
               </w:rPr>
-              <w:t>22</w:t>
+              <w:t>21</w:t>
             </w:r>
             <w:r>
               <w:rPr>
@@ -3887,7 +3887,7 @@
                 <w:noProof/>
                 <w:webHidden/>
               </w:rPr>
-              <w:t>22</w:t>
+              <w:t>21</w:t>
             </w:r>
             <w:r>
               <w:rPr>
@@ -3957,7 +3957,7 @@
                 <w:noProof/>
                 <w:webHidden/>
               </w:rPr>
-              <w:t>24</w:t>
+              <w:t>23</w:t>
             </w:r>
             <w:r>
               <w:rPr>
@@ -4027,7 +4027,7 @@
                 <w:noProof/>
                 <w:webHidden/>
               </w:rPr>
-              <w:t>25</w:t>
+              <w:t>24</w:t>
             </w:r>
             <w:r>
               <w:rPr>
@@ -4097,7 +4097,7 @@
                 <w:noProof/>
                 <w:webHidden/>
               </w:rPr>
-              <w:t>25</w:t>
+              <w:t>24</w:t>
             </w:r>
             <w:r>
               <w:rPr>
@@ -4167,7 +4167,7 @@
                 <w:noProof/>
                 <w:webHidden/>
               </w:rPr>
-              <w:t>25</w:t>
+              <w:t>24</w:t>
             </w:r>
             <w:r>
               <w:rPr>
@@ -8749,7 +8749,6 @@
                               </w:rPr>
                               <w:t xml:space="preserve">SSD </w:t>
                             </w:r>
-                            <w:proofErr w:type="spellStart"/>
                             <w:r>
                               <w:rPr>
                                 <w:color w:val="A6A6A6" w:themeColor="background1" w:themeShade="A6"/>
@@ -8760,14 +8759,7 @@
                               <w:rPr>
                                 <w:color w:val="A6A6A6" w:themeColor="background1" w:themeShade="A6"/>
                               </w:rPr>
-                              <w:t>se</w:t>
-                            </w:r>
-                            <w:proofErr w:type="spellEnd"/>
-                            <w:r>
-                              <w:rPr>
-                                <w:color w:val="A6A6A6" w:themeColor="background1" w:themeShade="A6"/>
-                              </w:rPr>
-                              <w:t xml:space="preserve"> </w:t>
+                              <w:t xml:space="preserve">se </w:t>
                             </w:r>
                             <w:r>
                               <w:rPr>
@@ -8825,7 +8817,6 @@
                         </w:rPr>
                         <w:t xml:space="preserve">SSD </w:t>
                       </w:r>
-                      <w:proofErr w:type="spellStart"/>
                       <w:r>
                         <w:rPr>
                           <w:color w:val="A6A6A6" w:themeColor="background1" w:themeShade="A6"/>
@@ -8836,14 +8827,7 @@
                         <w:rPr>
                           <w:color w:val="A6A6A6" w:themeColor="background1" w:themeShade="A6"/>
                         </w:rPr>
-                        <w:t>se</w:t>
-                      </w:r>
-                      <w:proofErr w:type="spellEnd"/>
-                      <w:r>
-                        <w:rPr>
-                          <w:color w:val="A6A6A6" w:themeColor="background1" w:themeShade="A6"/>
-                        </w:rPr>
-                        <w:t xml:space="preserve"> </w:t>
+                        <w:t xml:space="preserve">se </w:t>
                       </w:r>
                       <w:r>
                         <w:rPr>

</xml_diff>